<commit_message>
sync existing files to github.
</commit_message>
<xml_diff>
--- a/flutter-design-docs/Clip_Behavior.docx
+++ b/flutter-design-docs/Clip_Behavior.docx
@@ -6,6 +6,7 @@
     <w:p>
       <w:pPr>
         <w:pStyle w:val="Heading1"/>
+        <w:pageBreakBefore w:val="0"/>
         <w:rPr>
           <w:color w:val="08599d"/>
         </w:rPr>
@@ -131,12 +132,12 @@
                 <wp:extent cx="1928813" cy="2064351"/>
                 <wp:effectExtent b="0" l="0" r="0" t="0"/>
                 <wp:wrapTopAndBottom distB="114300" distT="114300"/>
-                <wp:docPr id="2" name="image3.png"/>
+                <wp:docPr id="2" name="image2.png"/>
                 <a:graphic>
                   <a:graphicData uri="http://schemas.openxmlformats.org/drawingml/2006/picture">
                     <pic:pic>
                       <pic:nvPicPr>
-                        <pic:cNvPr id="0" name="image3.png"/>
+                        <pic:cNvPr id="0" name="image2.png"/>
                         <pic:cNvPicPr preferRelativeResize="0"/>
                       </pic:nvPicPr>
                       <pic:blipFill>
@@ -341,12 +342,12 @@
                 <wp:extent cx="5929067" cy="2061543"/>
                 <wp:effectExtent b="0" l="0" r="0" t="0"/>
                 <wp:wrapSquare wrapText="bothSides" distB="0" distT="0" distL="0" distR="0"/>
-                <wp:docPr id="3" name="image4.png"/>
+                <wp:docPr id="3" name="image3.png"/>
                 <a:graphic>
                   <a:graphicData uri="http://schemas.openxmlformats.org/drawingml/2006/picture">
                     <pic:pic>
                       <pic:nvPicPr>
-                        <pic:cNvPr id="0" name="image4.png"/>
+                        <pic:cNvPr id="0" name="image3.png"/>
                         <pic:cNvPicPr preferRelativeResize="0"/>
                       </pic:nvPicPr>
                       <pic:blipFill>
@@ -469,12 +470,12 @@
                 <wp:extent cx="7877175" cy="352425"/>
                 <wp:effectExtent b="0" l="0" r="0" t="0"/>
                 <wp:wrapTopAndBottom distB="114300" distT="114300"/>
-                <wp:docPr id="1" name="image2.png"/>
+                <wp:docPr id="1" name="image1.png"/>
                 <a:graphic>
                   <a:graphicData uri="http://schemas.openxmlformats.org/drawingml/2006/picture">
                     <pic:pic>
                       <pic:nvPicPr>
-                        <pic:cNvPr id="0" name="image2.png"/>
+                        <pic:cNvPr id="0" name="image1.png"/>
                         <pic:cNvPicPr preferRelativeResize="0"/>
                       </pic:nvPicPr>
                       <pic:blipFill>
@@ -503,6 +504,7 @@
     </w:p>
     <w:p>
       <w:pPr>
+        <w:pageBreakBefore w:val="0"/>
         <w:spacing w:line="240" w:lineRule="auto"/>
         <w:rPr>
           <w:b w:val="1"/>
@@ -518,6 +520,7 @@
     </w:p>
     <w:p>
       <w:pPr>
+        <w:pageBreakBefore w:val="0"/>
         <w:spacing w:line="276" w:lineRule="auto"/>
         <w:rPr>
           <w:b w:val="1"/>
@@ -560,6 +563,7 @@
     </w:p>
     <w:p>
       <w:pPr>
+        <w:pageBreakBefore w:val="0"/>
         <w:spacing w:line="276" w:lineRule="auto"/>
         <w:rPr>
           <w:b w:val="1"/>
@@ -575,6 +579,7 @@
     </w:p>
     <w:p>
       <w:pPr>
+        <w:pageBreakBefore w:val="0"/>
         <w:rPr>
           <w:rFonts w:ascii="Open Sans" w:cs="Open Sans" w:eastAsia="Open Sans" w:hAnsi="Open Sans"/>
           <w:b w:val="1"/>
@@ -621,6 +626,7 @@
     </w:p>
     <w:p>
       <w:pPr>
+        <w:pageBreakBefore w:val="0"/>
         <w:rPr>
           <w:rFonts w:ascii="Open Sans" w:cs="Open Sans" w:eastAsia="Open Sans" w:hAnsi="Open Sans"/>
           <w:b w:val="1"/>
@@ -649,6 +655,7 @@
     </w:p>
     <w:p>
       <w:pPr>
+        <w:pageBreakBefore w:val="0"/>
         <w:rPr>
           <w:rFonts w:ascii="Open Sans" w:cs="Open Sans" w:eastAsia="Open Sans" w:hAnsi="Open Sans"/>
           <w:b w:val="1"/>
@@ -733,6 +740,7 @@
     <w:p>
       <w:pPr>
         <w:pStyle w:val="Heading1"/>
+        <w:pageBreakBefore w:val="0"/>
         <w:rPr>
           <w:sz w:val="36"/>
           <w:szCs w:val="36"/>
@@ -754,6 +762,7 @@
     </w:p>
     <w:p>
       <w:pPr>
+        <w:pageBreakBefore w:val="0"/>
         <w:rPr/>
       </w:pPr>
       <w:r>
@@ -765,6 +774,7 @@
     </w:p>
     <w:p>
       <w:pPr>
+        <w:pageBreakBefore w:val="0"/>
         <w:rPr/>
       </w:pPr>
       <w:r>
@@ -775,6 +785,7 @@
     </w:p>
     <w:p>
       <w:pPr>
+        <w:pageBreakBefore w:val="0"/>
         <w:rPr/>
       </w:pPr>
       <w:r>
@@ -786,6 +797,7 @@
     </w:p>
     <w:p>
       <w:pPr>
+        <w:pageBreakBefore w:val="0"/>
         <w:rPr/>
       </w:pPr>
       <w:r>
@@ -796,6 +808,7 @@
     </w:p>
     <w:p>
       <w:pPr>
+        <w:pageBreakBefore w:val="0"/>
         <w:rPr/>
       </w:pPr>
       <w:r>
@@ -852,6 +865,7 @@
     <w:p>
       <w:pPr>
         <w:pStyle w:val="Heading1"/>
+        <w:pageBreakBefore w:val="0"/>
         <w:rPr/>
       </w:pPr>
       <w:bookmarkStart w:colFirst="0" w:colLast="0" w:name="_xf8t3pyo7yqj" w:id="2"/>
@@ -865,6 +879,7 @@
     </w:p>
     <w:p>
       <w:pPr>
+        <w:pageBreakBefore w:val="0"/>
         <w:pBdr>
           <w:top w:space="0" w:sz="0" w:val="nil"/>
           <w:left w:space="0" w:sz="0" w:val="nil"/>
@@ -884,6 +899,7 @@
     </w:p>
     <w:p>
       <w:pPr>
+        <w:pageBreakBefore w:val="0"/>
         <w:pBdr>
           <w:top w:space="0" w:sz="0" w:val="nil"/>
           <w:left w:space="0" w:sz="0" w:val="nil"/>
@@ -902,6 +918,7 @@
     </w:p>
     <w:p>
       <w:pPr>
+        <w:pageBreakBefore w:val="0"/>
         <w:widowControl w:val="1"/>
         <w:ind w:left="0" w:firstLine="0"/>
         <w:rPr>
@@ -922,12 +939,12 @@
           <wp:inline distB="114300" distT="114300" distL="114300" distR="114300">
             <wp:extent cx="5943600" cy="1066800"/>
             <wp:effectExtent b="0" l="0" r="0" t="0"/>
-            <wp:docPr id="4" name="image1.png"/>
+            <wp:docPr id="4" name="image5.png"/>
             <a:graphic>
               <a:graphicData uri="http://schemas.openxmlformats.org/drawingml/2006/picture">
                 <pic:pic>
                   <pic:nvPicPr>
-                    <pic:cNvPr id="0" name="image1.png"/>
+                    <pic:cNvPr id="0" name="image5.png"/>
                     <pic:cNvPicPr preferRelativeResize="0"/>
                   </pic:nvPicPr>
                   <pic:blipFill>
@@ -959,6 +976,7 @@
     </w:p>
     <w:p>
       <w:pPr>
+        <w:pageBreakBefore w:val="0"/>
         <w:widowControl w:val="1"/>
         <w:ind w:left="0" w:firstLine="0"/>
         <w:rPr>
@@ -976,6 +994,7 @@
     </w:p>
     <w:p>
       <w:pPr>
+        <w:pageBreakBefore w:val="0"/>
         <w:widowControl w:val="1"/>
         <w:ind w:left="0" w:firstLine="0"/>
         <w:rPr>
@@ -998,6 +1017,7 @@
     </w:p>
     <w:p>
       <w:pPr>
+        <w:pageBreakBefore w:val="0"/>
         <w:widowControl w:val="1"/>
         <w:ind w:left="0" w:firstLine="0"/>
         <w:rPr>
@@ -1018,12 +1038,12 @@
           <wp:inline distB="114300" distT="114300" distL="114300" distR="114300">
             <wp:extent cx="5943600" cy="5270500"/>
             <wp:effectExtent b="0" l="0" r="0" t="0"/>
-            <wp:docPr id="5" name="image5.gif"/>
+            <wp:docPr id="5" name="image6.gif"/>
             <a:graphic>
               <a:graphicData uri="http://schemas.openxmlformats.org/drawingml/2006/picture">
                 <pic:pic>
                   <pic:nvPicPr>
-                    <pic:cNvPr id="0" name="image5.gif"/>
+                    <pic:cNvPr id="0" name="image6.gif"/>
                     <pic:cNvPicPr preferRelativeResize="0"/>
                   </pic:nvPicPr>
                   <pic:blipFill>
@@ -1055,6 +1075,7 @@
     </w:p>
     <w:p>
       <w:pPr>
+        <w:pageBreakBefore w:val="0"/>
         <w:pBdr>
           <w:top w:space="0" w:sz="0" w:val="nil"/>
           <w:left w:space="0" w:sz="0" w:val="nil"/>
@@ -1073,6 +1094,7 @@
     </w:p>
     <w:p>
       <w:pPr>
+        <w:pageBreakBefore w:val="0"/>
         <w:pBdr>
           <w:top w:space="0" w:sz="0" w:val="nil"/>
           <w:left w:space="0" w:sz="0" w:val="nil"/>
@@ -1108,6 +1130,7 @@
     </w:p>
     <w:p>
       <w:pPr>
+        <w:pageBreakBefore w:val="0"/>
         <w:pBdr>
           <w:top w:space="0" w:sz="0" w:val="nil"/>
           <w:left w:space="0" w:sz="0" w:val="nil"/>
@@ -1126,6 +1149,7 @@
     </w:p>
     <w:p>
       <w:pPr>
+        <w:pageBreakBefore w:val="0"/>
         <w:pBdr>
           <w:top w:space="0" w:sz="0" w:val="nil"/>
           <w:left w:space="0" w:sz="0" w:val="nil"/>
@@ -1145,6 +1169,7 @@
     </w:p>
     <w:p>
       <w:pPr>
+        <w:pageBreakBefore w:val="0"/>
         <w:pBdr>
           <w:top w:space="0" w:sz="0" w:val="nil"/>
           <w:left w:space="0" w:sz="0" w:val="nil"/>
@@ -1163,6 +1188,7 @@
     </w:p>
     <w:p>
       <w:pPr>
+        <w:pageBreakBefore w:val="0"/>
         <w:pBdr>
           <w:top w:space="0" w:sz="0" w:val="nil"/>
           <w:left w:space="0" w:sz="0" w:val="nil"/>
@@ -1182,6 +1208,7 @@
     </w:p>
     <w:p>
       <w:pPr>
+        <w:pageBreakBefore w:val="0"/>
         <w:pBdr>
           <w:top w:space="0" w:sz="0" w:val="nil"/>
           <w:left w:space="0" w:sz="0" w:val="nil"/>
@@ -1200,6 +1227,7 @@
     </w:p>
     <w:p>
       <w:pPr>
+        <w:pageBreakBefore w:val="0"/>
         <w:pBdr>
           <w:top w:space="0" w:sz="0" w:val="nil"/>
           <w:left w:space="0" w:sz="0" w:val="nil"/>
@@ -1220,6 +1248,7 @@
     <w:p>
       <w:pPr>
         <w:pStyle w:val="Heading3"/>
+        <w:pageBreakBefore w:val="0"/>
         <w:rPr>
           <w:color w:val="09439f"/>
         </w:rPr>
@@ -1240,6 +1269,7 @@
     </w:p>
     <w:p>
       <w:pPr>
+        <w:pageBreakBefore w:val="0"/>
         <w:numPr>
           <w:ilvl w:val="0"/>
           <w:numId w:val="6"/>
@@ -1260,11 +1290,12 @@
         <w:rPr>
           <w:rtl w:val="0"/>
         </w:rPr>
-        <w:t xml:space="preserve"> - A technique to reduce jigsaw artifacts and make vector graphics look smoother. A common way of doing that is by allowing a pixel to paint a fraction of the geometry’s color based on much much the geometry intersects with the pixel.</w:t>
-      </w:r>
-    </w:p>
-    <w:p>
-      <w:pPr>
+        <w:t xml:space="preserve"> - A technique to reduce jigsaw artifacts and make vector graphics look smoother. A common way of doing that is by allowing a pixel to paint a fraction of the geometry’s color based on how much the geometry intersects with the pixel.</w:t>
+      </w:r>
+    </w:p>
+    <w:p>
+      <w:pPr>
+        <w:pageBreakBefore w:val="0"/>
         <w:numPr>
           <w:ilvl w:val="0"/>
           <w:numId w:val="6"/>
@@ -1302,6 +1333,7 @@
     </w:p>
     <w:p>
       <w:pPr>
+        <w:pageBreakBefore w:val="0"/>
         <w:numPr>
           <w:ilvl w:val="0"/>
           <w:numId w:val="6"/>
@@ -1328,6 +1360,7 @@
     <w:p>
       <w:pPr>
         <w:pStyle w:val="Heading1"/>
+        <w:pageBreakBefore w:val="0"/>
         <w:rPr/>
       </w:pPr>
       <w:bookmarkStart w:colFirst="0" w:colLast="0" w:name="_kv8nn0uaxog6" w:id="4"/>
@@ -1341,6 +1374,7 @@
     </w:p>
     <w:p>
       <w:pPr>
+        <w:pageBreakBefore w:val="0"/>
         <w:rPr/>
       </w:pPr>
       <w:r>
@@ -1483,6 +1517,7 @@
     <w:p>
       <w:pPr>
         <w:pStyle w:val="Heading3"/>
+        <w:pageBreakBefore w:val="0"/>
         <w:rPr/>
       </w:pPr>
       <w:bookmarkStart w:colFirst="0" w:colLast="0" w:name="_hynqf1o3tv48" w:id="5"/>
@@ -1496,6 +1531,7 @@
     </w:p>
     <w:p>
       <w:pPr>
+        <w:pageBreakBefore w:val="0"/>
         <w:pBdr>
           <w:top w:space="0" w:sz="0" w:val="nil"/>
           <w:left w:space="0" w:sz="0" w:val="nil"/>
@@ -1521,6 +1557,7 @@
     <w:p>
       <w:pPr>
         <w:pStyle w:val="Heading1"/>
+        <w:pageBreakBefore w:val="0"/>
         <w:rPr/>
       </w:pPr>
       <w:bookmarkStart w:colFirst="0" w:colLast="0" w:name="_nxddek4w5dli" w:id="6"/>
@@ -1534,6 +1571,7 @@
     </w:p>
     <w:p>
       <w:pPr>
+        <w:pageBreakBefore w:val="0"/>
         <w:rPr/>
       </w:pPr>
       <w:r>
@@ -1545,6 +1583,7 @@
     </w:p>
     <w:p>
       <w:pPr>
+        <w:pageBreakBefore w:val="0"/>
         <w:numPr>
           <w:ilvl w:val="0"/>
           <w:numId w:val="3"/>
@@ -1562,6 +1601,7 @@
     </w:p>
     <w:p>
       <w:pPr>
+        <w:pageBreakBefore w:val="0"/>
         <w:numPr>
           <w:ilvl w:val="0"/>
           <w:numId w:val="3"/>
@@ -1579,6 +1619,7 @@
     </w:p>
     <w:p>
       <w:pPr>
+        <w:pageBreakBefore w:val="0"/>
         <w:numPr>
           <w:ilvl w:val="0"/>
           <w:numId w:val="3"/>
@@ -1596,6 +1637,7 @@
     </w:p>
     <w:p>
       <w:pPr>
+        <w:pageBreakBefore w:val="0"/>
         <w:rPr/>
       </w:pPr>
       <w:r>
@@ -1606,6 +1648,7 @@
     </w:p>
     <w:p>
       <w:pPr>
+        <w:pageBreakBefore w:val="0"/>
         <w:rPr/>
       </w:pPr>
       <w:r>
@@ -1630,6 +1673,7 @@
     </w:p>
     <w:p>
       <w:pPr>
+        <w:pageBreakBefore w:val="0"/>
         <w:numPr>
           <w:ilvl w:val="0"/>
           <w:numId w:val="5"/>
@@ -1648,6 +1692,7 @@
     </w:p>
     <w:p>
       <w:pPr>
+        <w:pageBreakBefore w:val="0"/>
         <w:numPr>
           <w:ilvl w:val="1"/>
           <w:numId w:val="5"/>
@@ -1666,6 +1711,7 @@
     </w:p>
     <w:p>
       <w:pPr>
+        <w:pageBreakBefore w:val="0"/>
         <w:numPr>
           <w:ilvl w:val="0"/>
           <w:numId w:val="5"/>
@@ -1684,6 +1730,7 @@
     </w:p>
     <w:p>
       <w:pPr>
+        <w:pageBreakBefore w:val="0"/>
         <w:numPr>
           <w:ilvl w:val="1"/>
           <w:numId w:val="5"/>
@@ -1702,6 +1749,7 @@
     </w:p>
     <w:p>
       <w:pPr>
+        <w:pageBreakBefore w:val="0"/>
         <w:numPr>
           <w:ilvl w:val="0"/>
           <w:numId w:val="5"/>
@@ -1717,6 +1765,7 @@
     </w:p>
     <w:p>
       <w:pPr>
+        <w:pageBreakBefore w:val="0"/>
         <w:numPr>
           <w:ilvl w:val="1"/>
           <w:numId w:val="5"/>
@@ -1735,6 +1784,7 @@
     </w:p>
     <w:p>
       <w:pPr>
+        <w:pageBreakBefore w:val="0"/>
         <w:numPr>
           <w:ilvl w:val="0"/>
           <w:numId w:val="5"/>
@@ -1753,6 +1803,7 @@
     </w:p>
     <w:p>
       <w:pPr>
+        <w:pageBreakBefore w:val="0"/>
         <w:numPr>
           <w:ilvl w:val="1"/>
           <w:numId w:val="5"/>
@@ -1771,6 +1822,7 @@
     </w:p>
     <w:p>
       <w:pPr>
+        <w:pageBreakBefore w:val="0"/>
         <w:numPr>
           <w:ilvl w:val="0"/>
           <w:numId w:val="5"/>
@@ -1789,6 +1841,7 @@
     </w:p>
     <w:p>
       <w:pPr>
+        <w:pageBreakBefore w:val="0"/>
         <w:numPr>
           <w:ilvl w:val="1"/>
           <w:numId w:val="5"/>
@@ -1804,6 +1857,7 @@
     </w:p>
     <w:p>
       <w:pPr>
+        <w:pageBreakBefore w:val="0"/>
         <w:numPr>
           <w:ilvl w:val="0"/>
           <w:numId w:val="5"/>
@@ -1822,6 +1876,7 @@
     </w:p>
     <w:p>
       <w:pPr>
+        <w:pageBreakBefore w:val="0"/>
         <w:numPr>
           <w:ilvl w:val="1"/>
           <w:numId w:val="5"/>
@@ -1837,6 +1892,7 @@
     </w:p>
     <w:p>
       <w:pPr>
+        <w:pageBreakBefore w:val="0"/>
         <w:numPr>
           <w:ilvl w:val="0"/>
           <w:numId w:val="5"/>
@@ -1855,6 +1911,7 @@
     </w:p>
     <w:p>
       <w:pPr>
+        <w:pageBreakBefore w:val="0"/>
         <w:numPr>
           <w:ilvl w:val="1"/>
           <w:numId w:val="5"/>
@@ -1870,6 +1927,7 @@
     </w:p>
     <w:p>
       <w:pPr>
+        <w:pageBreakBefore w:val="0"/>
         <w:numPr>
           <w:ilvl w:val="0"/>
           <w:numId w:val="5"/>
@@ -1888,6 +1946,7 @@
     </w:p>
     <w:p>
       <w:pPr>
+        <w:pageBreakBefore w:val="0"/>
         <w:numPr>
           <w:ilvl w:val="1"/>
           <w:numId w:val="5"/>
@@ -1903,6 +1962,7 @@
     </w:p>
     <w:p>
       <w:pPr>
+        <w:pageBreakBefore w:val="0"/>
         <w:numPr>
           <w:ilvl w:val="0"/>
           <w:numId w:val="5"/>
@@ -1921,6 +1981,7 @@
     </w:p>
     <w:p>
       <w:pPr>
+        <w:pageBreakBefore w:val="0"/>
         <w:numPr>
           <w:ilvl w:val="1"/>
           <w:numId w:val="5"/>
@@ -1936,6 +1997,112 @@
     </w:p>
     <w:p>
       <w:pPr>
+        <w:pageBreakBefore w:val="0"/>
+        <w:numPr>
+          <w:ilvl w:val="0"/>
+          <w:numId w:val="5"/>
+        </w:numPr>
+        <w:ind w:left="720" w:hanging="360"/>
+        <w:rPr>
+          <w:u w:val="none"/>
+        </w:rPr>
+      </w:pPr>
+      <w:r>
+        <w:rPr>
+          <w:rtl w:val="0"/>
+        </w:rPr>
+        <w:t xml:space="preserve">ListView</w:t>
+      </w:r>
+    </w:p>
+    <w:p>
+      <w:pPr>
+        <w:pageBreakBefore w:val="0"/>
+        <w:numPr>
+          <w:ilvl w:val="1"/>
+          <w:numId w:val="5"/>
+        </w:numPr>
+        <w:ind w:left="1440" w:hanging="360"/>
+      </w:pPr>
+      <w:r>
+        <w:rPr>
+          <w:rtl w:val="0"/>
+        </w:rPr>
+        <w:t xml:space="preserve">Defaults to Clip.hardEdge</w:t>
+      </w:r>
+    </w:p>
+    <w:p>
+      <w:pPr>
+        <w:pageBreakBefore w:val="0"/>
+        <w:numPr>
+          <w:ilvl w:val="0"/>
+          <w:numId w:val="5"/>
+        </w:numPr>
+        <w:ind w:left="720" w:hanging="360"/>
+        <w:rPr>
+          <w:u w:val="none"/>
+        </w:rPr>
+      </w:pPr>
+      <w:r>
+        <w:rPr>
+          <w:rtl w:val="0"/>
+        </w:rPr>
+        <w:t xml:space="preserve">GridView</w:t>
+      </w:r>
+    </w:p>
+    <w:p>
+      <w:pPr>
+        <w:pageBreakBefore w:val="0"/>
+        <w:numPr>
+          <w:ilvl w:val="1"/>
+          <w:numId w:val="5"/>
+        </w:numPr>
+        <w:ind w:left="1440" w:hanging="360"/>
+      </w:pPr>
+      <w:r>
+        <w:rPr>
+          <w:rtl w:val="0"/>
+        </w:rPr>
+        <w:t xml:space="preserve">Defaults to Clip.hardEdge</w:t>
+      </w:r>
+    </w:p>
+    <w:p>
+      <w:pPr>
+        <w:pageBreakBefore w:val="0"/>
+        <w:numPr>
+          <w:ilvl w:val="0"/>
+          <w:numId w:val="5"/>
+        </w:numPr>
+        <w:ind w:left="720" w:hanging="360"/>
+        <w:rPr>
+          <w:u w:val="none"/>
+        </w:rPr>
+      </w:pPr>
+      <w:r>
+        <w:rPr>
+          <w:rtl w:val="0"/>
+        </w:rPr>
+        <w:t xml:space="preserve">PageView</w:t>
+      </w:r>
+    </w:p>
+    <w:p>
+      <w:pPr>
+        <w:pageBreakBefore w:val="0"/>
+        <w:numPr>
+          <w:ilvl w:val="1"/>
+          <w:numId w:val="5"/>
+        </w:numPr>
+        <w:ind w:left="1440" w:hanging="360"/>
+      </w:pPr>
+      <w:r>
+        <w:rPr>
+          <w:rtl w:val="0"/>
+        </w:rPr>
+        <w:t xml:space="preserve">Defaults to Clip.hardEdge</w:t>
+      </w:r>
+    </w:p>
+    <w:p>
+      <w:pPr>
+        <w:pageBreakBefore w:val="0"/>
         <w:pBdr>
           <w:top w:space="0" w:sz="0" w:val="nil"/>
           <w:left w:space="0" w:sz="0" w:val="nil"/>
@@ -1954,6 +2121,7 @@
     </w:p>
     <w:p>
       <w:pPr>
+        <w:pageBreakBefore w:val="0"/>
         <w:pBdr>
           <w:top w:space="0" w:sz="0" w:val="nil"/>
           <w:left w:space="0" w:sz="0" w:val="nil"/>
@@ -1983,6 +2151,7 @@
     </w:p>
     <w:p>
       <w:pPr>
+        <w:pageBreakBefore w:val="0"/>
         <w:numPr>
           <w:ilvl w:val="0"/>
           <w:numId w:val="4"/>
@@ -1998,6 +2167,7 @@
     </w:p>
     <w:p>
       <w:pPr>
+        <w:pageBreakBefore w:val="0"/>
         <w:numPr>
           <w:ilvl w:val="0"/>
           <w:numId w:val="4"/>
@@ -2013,6 +2183,7 @@
     </w:p>
     <w:p>
       <w:pPr>
+        <w:pageBreakBefore w:val="0"/>
         <w:numPr>
           <w:ilvl w:val="1"/>
           <w:numId w:val="4"/>
@@ -2037,6 +2208,7 @@
     </w:p>
     <w:p>
       <w:pPr>
+        <w:pageBreakBefore w:val="0"/>
         <w:numPr>
           <w:ilvl w:val="1"/>
           <w:numId w:val="4"/>
@@ -2061,6 +2233,7 @@
     </w:p>
     <w:p>
       <w:pPr>
+        <w:pageBreakBefore w:val="0"/>
         <w:numPr>
           <w:ilvl w:val="1"/>
           <w:numId w:val="4"/>
@@ -2086,6 +2259,7 @@
     </w:p>
     <w:p>
       <w:pPr>
+        <w:pageBreakBefore w:val="0"/>
         <w:pBdr>
           <w:top w:space="0" w:sz="0" w:val="nil"/>
           <w:left w:space="0" w:sz="0" w:val="nil"/>
@@ -2104,6 +2278,7 @@
     </w:p>
     <w:p>
       <w:pPr>
+        <w:pageBreakBefore w:val="0"/>
         <w:pBdr>
           <w:top w:space="0" w:sz="0" w:val="nil"/>
           <w:left w:space="0" w:sz="0" w:val="nil"/>
@@ -2139,6 +2314,7 @@
     </w:p>
     <w:p>
       <w:pPr>
+        <w:pageBreakBefore w:val="0"/>
         <w:pBdr>
           <w:top w:space="0" w:sz="0" w:val="nil"/>
           <w:left w:space="0" w:sz="0" w:val="nil"/>
@@ -2157,6 +2333,7 @@
     </w:p>
     <w:p>
       <w:pPr>
+        <w:pageBreakBefore w:val="0"/>
         <w:pBdr>
           <w:top w:space="0" w:sz="0" w:val="nil"/>
           <w:left w:space="0" w:sz="0" w:val="nil"/>
@@ -2189,6 +2366,7 @@
     </w:p>
     <w:p>
       <w:pPr>
+        <w:pageBreakBefore w:val="0"/>
         <w:pBdr>
           <w:top w:space="0" w:sz="0" w:val="nil"/>
           <w:left w:space="0" w:sz="0" w:val="nil"/>
@@ -2207,6 +2385,7 @@
     </w:p>
     <w:p>
       <w:pPr>
+        <w:pageBreakBefore w:val="0"/>
         <w:pBdr>
           <w:top w:space="0" w:sz="0" w:val="nil"/>
           <w:left w:space="0" w:sz="0" w:val="nil"/>
@@ -2251,6 +2430,7 @@
     </w:p>
     <w:p>
       <w:pPr>
+        <w:pageBreakBefore w:val="0"/>
         <w:pBdr>
           <w:top w:space="0" w:sz="0" w:val="nil"/>
           <w:left w:space="0" w:sz="0" w:val="nil"/>
@@ -2269,6 +2449,7 @@
     </w:p>
     <w:p>
       <w:pPr>
+        <w:pageBreakBefore w:val="0"/>
         <w:pBdr>
           <w:top w:space="0" w:sz="0" w:val="nil"/>
           <w:left w:space="0" w:sz="0" w:val="nil"/>
@@ -2293,6 +2474,7 @@
     </w:p>
     <w:p>
       <w:pPr>
+        <w:pageBreakBefore w:val="0"/>
         <w:pBdr>
           <w:top w:space="0" w:sz="0" w:val="nil"/>
           <w:left w:space="0" w:sz="0" w:val="nil"/>
@@ -2311,6 +2493,7 @@
     </w:p>
     <w:p>
       <w:pPr>
+        <w:pageBreakBefore w:val="0"/>
         <w:pBdr>
           <w:top w:space="0" w:sz="0" w:val="nil"/>
           <w:left w:space="0" w:sz="0" w:val="nil"/>
@@ -2330,6 +2513,7 @@
     </w:p>
     <w:p>
       <w:pPr>
+        <w:pageBreakBefore w:val="0"/>
         <w:numPr>
           <w:ilvl w:val="0"/>
           <w:numId w:val="8"/>
@@ -2371,6 +2555,7 @@
     </w:p>
     <w:p>
       <w:pPr>
+        <w:pageBreakBefore w:val="0"/>
         <w:numPr>
           <w:ilvl w:val="0"/>
           <w:numId w:val="8"/>
@@ -2412,6 +2597,7 @@
     </w:p>
     <w:p>
       <w:pPr>
+        <w:pageBreakBefore w:val="0"/>
         <w:numPr>
           <w:ilvl w:val="0"/>
           <w:numId w:val="8"/>
@@ -2453,6 +2639,7 @@
     </w:p>
     <w:p>
       <w:pPr>
+        <w:pageBreakBefore w:val="0"/>
         <w:numPr>
           <w:ilvl w:val="0"/>
           <w:numId w:val="8"/>
@@ -2494,6 +2681,7 @@
     </w:p>
     <w:p>
       <w:pPr>
+        <w:pageBreakBefore w:val="0"/>
         <w:numPr>
           <w:ilvl w:val="0"/>
           <w:numId w:val="8"/>
@@ -2535,6 +2723,7 @@
     </w:p>
     <w:p>
       <w:pPr>
+        <w:pageBreakBefore w:val="0"/>
         <w:numPr>
           <w:ilvl w:val="0"/>
           <w:numId w:val="8"/>
@@ -2576,6 +2765,7 @@
     </w:p>
     <w:p>
       <w:pPr>
+        <w:pageBreakBefore w:val="0"/>
         <w:numPr>
           <w:ilvl w:val="0"/>
           <w:numId w:val="8"/>
@@ -2617,6 +2807,7 @@
     </w:p>
     <w:p>
       <w:pPr>
+        <w:pageBreakBefore w:val="0"/>
         <w:numPr>
           <w:ilvl w:val="0"/>
           <w:numId w:val="8"/>
@@ -2658,6 +2849,7 @@
     </w:p>
     <w:p>
       <w:pPr>
+        <w:pageBreakBefore w:val="0"/>
         <w:numPr>
           <w:ilvl w:val="0"/>
           <w:numId w:val="8"/>
@@ -2699,6 +2891,7 @@
     </w:p>
     <w:p>
       <w:pPr>
+        <w:pageBreakBefore w:val="0"/>
         <w:numPr>
           <w:ilvl w:val="0"/>
           <w:numId w:val="8"/>
@@ -2740,6 +2933,7 @@
     </w:p>
     <w:p>
       <w:pPr>
+        <w:pageBreakBefore w:val="0"/>
         <w:numPr>
           <w:ilvl w:val="0"/>
           <w:numId w:val="8"/>
@@ -2781,6 +2975,7 @@
     </w:p>
     <w:p>
       <w:pPr>
+        <w:pageBreakBefore w:val="0"/>
         <w:numPr>
           <w:ilvl w:val="0"/>
           <w:numId w:val="8"/>
@@ -2822,6 +3017,7 @@
     </w:p>
     <w:p>
       <w:pPr>
+        <w:pageBreakBefore w:val="0"/>
         <w:numPr>
           <w:ilvl w:val="0"/>
           <w:numId w:val="8"/>
@@ -2863,6 +3059,7 @@
     </w:p>
     <w:p>
       <w:pPr>
+        <w:pageBreakBefore w:val="0"/>
         <w:numPr>
           <w:ilvl w:val="0"/>
           <w:numId w:val="8"/>
@@ -2904,6 +3101,7 @@
     </w:p>
     <w:p>
       <w:pPr>
+        <w:pageBreakBefore w:val="0"/>
         <w:numPr>
           <w:ilvl w:val="0"/>
           <w:numId w:val="8"/>
@@ -2945,6 +3143,7 @@
     </w:p>
     <w:p>
       <w:pPr>
+        <w:pageBreakBefore w:val="0"/>
         <w:numPr>
           <w:ilvl w:val="0"/>
           <w:numId w:val="8"/>
@@ -2986,6 +3185,7 @@
     </w:p>
     <w:p>
       <w:pPr>
+        <w:pageBreakBefore w:val="0"/>
         <w:pBdr>
           <w:top w:space="0" w:sz="0" w:val="nil"/>
           <w:left w:space="0" w:sz="0" w:val="nil"/>
@@ -3004,6 +3204,7 @@
     </w:p>
     <w:p>
       <w:pPr>
+        <w:pageBreakBefore w:val="0"/>
         <w:pBdr>
           <w:top w:space="0" w:sz="0" w:val="nil"/>
           <w:left w:space="0" w:sz="0" w:val="nil"/>
@@ -3044,6 +3245,7 @@
     </w:p>
     <w:p>
       <w:pPr>
+        <w:pageBreakBefore w:val="0"/>
         <w:pBdr>
           <w:top w:space="0" w:sz="0" w:val="nil"/>
           <w:left w:space="0" w:sz="0" w:val="nil"/>
@@ -3062,6 +3264,7 @@
     </w:p>
     <w:p>
       <w:pPr>
+        <w:pageBreakBefore w:val="0"/>
         <w:pBdr>
           <w:top w:space="0" w:sz="0" w:val="nil"/>
           <w:left w:space="0" w:sz="0" w:val="nil"/>
@@ -3081,6 +3284,7 @@
     </w:p>
     <w:p>
       <w:pPr>
+        <w:pageBreakBefore w:val="0"/>
         <w:numPr>
           <w:ilvl w:val="0"/>
           <w:numId w:val="9"/>
@@ -3122,6 +3326,7 @@
     </w:p>
     <w:p>
       <w:pPr>
+        <w:pageBreakBefore w:val="0"/>
         <w:pBdr>
           <w:top w:space="0" w:sz="0" w:val="nil"/>
           <w:left w:space="0" w:sz="0" w:val="nil"/>
@@ -3140,6 +3345,7 @@
     </w:p>
     <w:p>
       <w:pPr>
+        <w:pageBreakBefore w:val="0"/>
         <w:pBdr>
           <w:top w:space="0" w:sz="0" w:val="nil"/>
           <w:left w:space="0" w:sz="0" w:val="nil"/>
@@ -3159,6 +3365,7 @@
     </w:p>
     <w:p>
       <w:pPr>
+        <w:pageBreakBefore w:val="0"/>
         <w:numPr>
           <w:ilvl w:val="0"/>
           <w:numId w:val="7"/>
@@ -3182,6 +3389,7 @@
     </w:p>
     <w:p>
       <w:pPr>
+        <w:pageBreakBefore w:val="0"/>
         <w:numPr>
           <w:ilvl w:val="0"/>
           <w:numId w:val="7"/>
@@ -3205,6 +3413,7 @@
     </w:p>
     <w:p>
       <w:pPr>
+        <w:pageBreakBefore w:val="0"/>
         <w:numPr>
           <w:ilvl w:val="0"/>
           <w:numId w:val="7"/>
@@ -3228,6 +3437,7 @@
     </w:p>
     <w:p>
       <w:pPr>
+        <w:pageBreakBefore w:val="0"/>
         <w:numPr>
           <w:ilvl w:val="0"/>
           <w:numId w:val="7"/>
@@ -3251,6 +3461,7 @@
     </w:p>
     <w:p>
       <w:pPr>
+        <w:pageBreakBefore w:val="0"/>
         <w:numPr>
           <w:ilvl w:val="0"/>
           <w:numId w:val="7"/>
@@ -3274,6 +3485,7 @@
     </w:p>
     <w:p>
       <w:pPr>
+        <w:pageBreakBefore w:val="0"/>
         <w:numPr>
           <w:ilvl w:val="0"/>
           <w:numId w:val="7"/>
@@ -3297,6 +3509,7 @@
     </w:p>
     <w:p>
       <w:pPr>
+        <w:pageBreakBefore w:val="0"/>
         <w:numPr>
           <w:ilvl w:val="0"/>
           <w:numId w:val="7"/>
@@ -3320,6 +3533,7 @@
     </w:p>
     <w:p>
       <w:pPr>
+        <w:pageBreakBefore w:val="0"/>
         <w:numPr>
           <w:ilvl w:val="0"/>
           <w:numId w:val="7"/>
@@ -3343,6 +3557,7 @@
     </w:p>
     <w:p>
       <w:pPr>
+        <w:pageBreakBefore w:val="0"/>
         <w:numPr>
           <w:ilvl w:val="0"/>
           <w:numId w:val="7"/>
@@ -3366,6 +3581,7 @@
     </w:p>
     <w:p>
       <w:pPr>
+        <w:pageBreakBefore w:val="0"/>
         <w:numPr>
           <w:ilvl w:val="0"/>
           <w:numId w:val="7"/>
@@ -3394,6 +3610,7 @@
     </w:p>
     <w:p>
       <w:pPr>
+        <w:pageBreakBefore w:val="0"/>
         <w:pBdr>
           <w:top w:space="0" w:sz="0" w:val="nil"/>
           <w:left w:space="0" w:sz="0" w:val="nil"/>
@@ -3413,6 +3630,7 @@
     <w:p>
       <w:pPr>
         <w:pStyle w:val="Heading1"/>
+        <w:pageBreakBefore w:val="0"/>
         <w:rPr/>
       </w:pPr>
       <w:bookmarkStart w:colFirst="0" w:colLast="0" w:name="_kl5r9cko7h3h" w:id="7"/>
@@ -3426,6 +3644,7 @@
     </w:p>
     <w:p>
       <w:pPr>
+        <w:pageBreakBefore w:val="0"/>
         <w:pBdr>
           <w:top w:space="0" w:sz="0" w:val="nil"/>
           <w:left w:space="0" w:sz="0" w:val="nil"/>
@@ -3445,6 +3664,7 @@
     </w:p>
     <w:p>
       <w:pPr>
+        <w:pageBreakBefore w:val="0"/>
         <w:pBdr>
           <w:top w:space="0" w:sz="0" w:val="nil"/>
           <w:left w:space="0" w:sz="0" w:val="nil"/>
@@ -3463,6 +3683,7 @@
     </w:p>
     <w:p>
       <w:pPr>
+        <w:pageBreakBefore w:val="0"/>
         <w:pBdr>
           <w:top w:space="0" w:sz="0" w:val="nil"/>
           <w:left w:space="0" w:sz="0" w:val="nil"/>
@@ -3482,6 +3703,7 @@
     </w:p>
     <w:p>
       <w:pPr>
+        <w:pageBreakBefore w:val="0"/>
         <w:numPr>
           <w:ilvl w:val="0"/>
           <w:numId w:val="1"/>
@@ -3508,6 +3730,7 @@
     </w:p>
     <w:p>
       <w:pPr>
+        <w:pageBreakBefore w:val="0"/>
         <w:numPr>
           <w:ilvl w:val="0"/>
           <w:numId w:val="1"/>
@@ -3534,6 +3757,7 @@
     </w:p>
     <w:p>
       <w:pPr>
+        <w:pageBreakBefore w:val="0"/>
         <w:numPr>
           <w:ilvl w:val="0"/>
           <w:numId w:val="1"/>
@@ -3566,6 +3790,7 @@
     <w:p>
       <w:pPr>
         <w:pStyle w:val="Heading1"/>
+        <w:pageBreakBefore w:val="0"/>
         <w:rPr/>
       </w:pPr>
       <w:bookmarkStart w:colFirst="0" w:colLast="0" w:name="_qxzs91rbt759" w:id="8"/>
@@ -3579,6 +3804,7 @@
     </w:p>
     <w:p>
       <w:pPr>
+        <w:pageBreakBefore w:val="0"/>
         <w:spacing w:line="331.2" w:lineRule="auto"/>
         <w:rPr/>
       </w:pPr>
@@ -3591,6 +3817,7 @@
     </w:p>
     <w:p>
       <w:pPr>
+        <w:pageBreakBefore w:val="0"/>
         <w:numPr>
           <w:ilvl w:val="0"/>
           <w:numId w:val="2"/>
@@ -3612,6 +3839,7 @@
     </w:p>
     <w:p>
       <w:pPr>
+        <w:pageBreakBefore w:val="0"/>
         <w:numPr>
           <w:ilvl w:val="0"/>
           <w:numId w:val="2"/>
@@ -3633,6 +3861,7 @@
     </w:p>
     <w:p>
       <w:pPr>
+        <w:pageBreakBefore w:val="0"/>
         <w:numPr>
           <w:ilvl w:val="0"/>
           <w:numId w:val="2"/>
@@ -3654,6 +3883,7 @@
     </w:p>
     <w:p>
       <w:pPr>
+        <w:pageBreakBefore w:val="0"/>
         <w:numPr>
           <w:ilvl w:val="0"/>
           <w:numId w:val="2"/>
@@ -3675,6 +3905,7 @@
     </w:p>
     <w:p>
       <w:pPr>
+        <w:pageBreakBefore w:val="0"/>
         <w:rPr/>
       </w:pPr>
       <w:r>
@@ -3685,17 +3916,32 @@
     </w:p>
     <w:p>
       <w:pPr>
+        <w:pageBreakBefore w:val="0"/>
         <w:rPr/>
       </w:pPr>
       <w:r>
         <w:rPr>
           <w:rtl w:val="0"/>
         </w:rPr>
-        <w:t xml:space="preserve">For Stack widget specifically, if you previously used `overflow: Overflow.visible`, you shall replace it with `clipBehavior: Clip.none`.</w:t>
-      </w:r>
-    </w:p>
-    <w:p>
-      <w:pPr>
+        <w:t xml:space="preserve">For Stack widget specifically, if you previously used `overflow: Overflow.visible`, you shall replace it with `</w:t>
+      </w:r>
+      <w:r>
+        <w:rPr>
+          <w:b w:val="1"/>
+          <w:rtl w:val="0"/>
+        </w:rPr>
+        <w:t xml:space="preserve">clipBehavior: Clip.none</w:t>
+      </w:r>
+      <w:r>
+        <w:rPr>
+          <w:rtl w:val="0"/>
+        </w:rPr>
+        <w:t xml:space="preserve">`.</w:t>
+      </w:r>
+    </w:p>
+    <w:p>
+      <w:pPr>
+        <w:pageBreakBefore w:val="0"/>
         <w:rPr/>
       </w:pPr>
       <w:r>
@@ -3706,6 +3952,7 @@
     </w:p>
     <w:p>
       <w:pPr>
+        <w:pageBreakBefore w:val="0"/>
         <w:rPr/>
       </w:pPr>
       <w:r>
@@ -3717,6 +3964,7 @@
     </w:p>
     <w:p>
       <w:pPr>
+        <w:pageBreakBefore w:val="0"/>
         <w:rPr/>
       </w:pPr>
       <w:r>
@@ -3730,7 +3978,7 @@
       <w:headerReference r:id="rId36" w:type="first"/>
       <w:footerReference r:id="rId37" w:type="default"/>
       <w:footerReference r:id="rId38" w:type="first"/>
-      <w:pgSz w:h="15840" w:w="12240"/>
+      <w:pgSz w:h="15840" w:w="12240" w:orient="portrait"/>
       <w:pgMar w:bottom="720" w:top="0" w:left="1440" w:right="1440" w:header="0" w:footer="0"/>
       <w:pgNumType w:start="1"/>
       <w:titlePg w:val="1"/>
@@ -3743,6 +3991,7 @@
 <w:ftr xmlns:mc="http://schemas.openxmlformats.org/markup-compatibility/2006" xmlns:o="urn:schemas-microsoft-com:office:office" xmlns:r="http://schemas.openxmlformats.org/officeDocument/2006/relationships" xmlns:m="http://schemas.openxmlformats.org/officeDocument/2006/math" xmlns:v="urn:schemas-microsoft-com:vml" xmlns:wp="http://schemas.openxmlformats.org/drawingml/2006/wordprocessingDrawing" xmlns:w10="urn:schemas-microsoft-com:office:word" xmlns:w="http://schemas.openxmlformats.org/wordprocessingml/2006/main" xmlns:wne="http://schemas.microsoft.com/office/word/2006/wordml" xmlns:sl="http://schemas.openxmlformats.org/schemaLibrary/2006/main" xmlns:a="http://schemas.openxmlformats.org/drawingml/2006/main" xmlns:pic="http://schemas.openxmlformats.org/drawingml/2006/picture" xmlns:c="http://schemas.openxmlformats.org/drawingml/2006/chart" xmlns:lc="http://schemas.openxmlformats.org/drawingml/2006/lockedCanvas" xmlns:dgm="http://schemas.openxmlformats.org/drawingml/2006/diagram" xmlns:wps="http://schemas.microsoft.com/office/word/2010/wordprocessingShape" xmlns:wpg="http://schemas.microsoft.com/office/word/2010/wordprocessingGroup" xmlns:w14="http://schemas.microsoft.com/office/word/2010/wordml" xmlns:w15="http://schemas.microsoft.com/office/word/2012/wordml">
   <w:p>
     <w:pPr>
+      <w:pageBreakBefore w:val="0"/>
       <w:ind w:left="-720" w:right="-810" w:firstLine="0"/>
       <w:jc w:val="center"/>
       <w:rPr/>
@@ -3768,6 +4017,7 @@
 <w:ftr xmlns:mc="http://schemas.openxmlformats.org/markup-compatibility/2006" xmlns:o="urn:schemas-microsoft-com:office:office" xmlns:r="http://schemas.openxmlformats.org/officeDocument/2006/relationships" xmlns:m="http://schemas.openxmlformats.org/officeDocument/2006/math" xmlns:v="urn:schemas-microsoft-com:vml" xmlns:wp="http://schemas.openxmlformats.org/drawingml/2006/wordprocessingDrawing" xmlns:w10="urn:schemas-microsoft-com:office:word" xmlns:w="http://schemas.openxmlformats.org/wordprocessingml/2006/main" xmlns:wne="http://schemas.microsoft.com/office/word/2006/wordml" xmlns:sl="http://schemas.openxmlformats.org/schemaLibrary/2006/main" xmlns:a="http://schemas.openxmlformats.org/drawingml/2006/main" xmlns:pic="http://schemas.openxmlformats.org/drawingml/2006/picture" xmlns:c="http://schemas.openxmlformats.org/drawingml/2006/chart" xmlns:lc="http://schemas.openxmlformats.org/drawingml/2006/lockedCanvas" xmlns:dgm="http://schemas.openxmlformats.org/drawingml/2006/diagram" xmlns:wps="http://schemas.microsoft.com/office/word/2010/wordprocessingShape" xmlns:wpg="http://schemas.microsoft.com/office/word/2010/wordprocessingGroup" xmlns:w14="http://schemas.microsoft.com/office/word/2010/wordml" xmlns:w15="http://schemas.microsoft.com/office/word/2012/wordml">
   <w:p>
     <w:pPr>
+      <w:pageBreakBefore w:val="0"/>
       <w:ind w:left="-720" w:right="-810" w:firstLine="0"/>
       <w:jc w:val="center"/>
       <w:rPr>
@@ -3791,6 +4041,7 @@
 <w:hdr xmlns:mc="http://schemas.openxmlformats.org/markup-compatibility/2006" xmlns:o="urn:schemas-microsoft-com:office:office" xmlns:r="http://schemas.openxmlformats.org/officeDocument/2006/relationships" xmlns:m="http://schemas.openxmlformats.org/officeDocument/2006/math" xmlns:v="urn:schemas-microsoft-com:vml" xmlns:wp="http://schemas.openxmlformats.org/drawingml/2006/wordprocessingDrawing" xmlns:w10="urn:schemas-microsoft-com:office:word" xmlns:w="http://schemas.openxmlformats.org/wordprocessingml/2006/main" xmlns:wne="http://schemas.microsoft.com/office/word/2006/wordml" xmlns:sl="http://schemas.openxmlformats.org/schemaLibrary/2006/main" xmlns:a="http://schemas.openxmlformats.org/drawingml/2006/main" xmlns:pic="http://schemas.openxmlformats.org/drawingml/2006/picture" xmlns:c="http://schemas.openxmlformats.org/drawingml/2006/chart" xmlns:lc="http://schemas.openxmlformats.org/drawingml/2006/lockedCanvas" xmlns:dgm="http://schemas.openxmlformats.org/drawingml/2006/diagram" xmlns:wps="http://schemas.microsoft.com/office/word/2010/wordprocessingShape" xmlns:wpg="http://schemas.microsoft.com/office/word/2010/wordprocessingGroup" xmlns:w14="http://schemas.microsoft.com/office/word/2010/wordml" xmlns:w15="http://schemas.microsoft.com/office/word/2012/wordml">
   <w:p>
     <w:pPr>
+      <w:pageBreakBefore w:val="0"/>
       <w:ind w:left="-720" w:right="-810" w:firstLine="0"/>
       <w:jc w:val="center"/>
       <w:rPr>
@@ -3820,6 +4071,7 @@
   <w:p>
     <w:pPr>
       <w:pStyle w:val="Title"/>
+      <w:pageBreakBefore w:val="0"/>
       <w:rPr>
         <w:sz w:val="12"/>
         <w:szCs w:val="12"/>
@@ -4891,6 +5143,7 @@
     <w:basedOn w:val="Normal"/>
     <w:next w:val="Normal"/>
     <w:pPr>
+      <w:pageBreakBefore w:val="0"/>
       <w:spacing w:after="200" w:before="200" w:line="240" w:lineRule="auto"/>
     </w:pPr>
     <w:rPr>
@@ -4904,6 +5157,7 @@
     <w:basedOn w:val="Normal"/>
     <w:next w:val="Normal"/>
     <w:pPr>
+      <w:pageBreakBefore w:val="0"/>
       <w:spacing w:after="120" w:before="360" w:lineRule="auto"/>
     </w:pPr>
     <w:rPr>
@@ -4916,6 +5170,7 @@
     <w:basedOn w:val="Normal"/>
     <w:next w:val="Normal"/>
     <w:pPr>
+      <w:pageBreakBefore w:val="0"/>
       <w:spacing w:after="80" w:before="240" w:lineRule="auto"/>
     </w:pPr>
     <w:rPr>
@@ -4929,6 +5184,7 @@
     <w:basedOn w:val="Normal"/>
     <w:next w:val="Normal"/>
     <w:pPr>
+      <w:pageBreakBefore w:val="0"/>
       <w:spacing w:after="80" w:before="240" w:lineRule="auto"/>
     </w:pPr>
     <w:rPr>
@@ -4943,6 +5199,7 @@
     <w:basedOn w:val="Normal"/>
     <w:next w:val="Normal"/>
     <w:pPr>
+      <w:pageBreakBefore w:val="0"/>
       <w:spacing w:after="40" w:before="160" w:lineRule="auto"/>
     </w:pPr>
     <w:rPr>
@@ -4955,6 +5212,7 @@
     <w:basedOn w:val="Normal"/>
     <w:next w:val="Normal"/>
     <w:pPr>
+      <w:pageBreakBefore w:val="0"/>
       <w:spacing w:before="160" w:lineRule="auto"/>
     </w:pPr>
     <w:rPr>
@@ -4967,6 +5225,7 @@
     <w:basedOn w:val="Normal"/>
     <w:next w:val="Normal"/>
     <w:pPr>
+      <w:pageBreakBefore w:val="0"/>
       <w:spacing w:line="240" w:lineRule="auto"/>
     </w:pPr>
     <w:rPr>
@@ -4981,6 +5240,7 @@
     <w:basedOn w:val="Normal"/>
     <w:next w:val="Normal"/>
     <w:pPr>
+      <w:pageBreakBefore w:val="0"/>
       <w:spacing w:line="240" w:lineRule="auto"/>
     </w:pPr>
     <w:rPr>

</xml_diff>